<commit_message>
Spinner, nog geen functionaliteit en fullscreen
</commit_message>
<xml_diff>
--- a/Android programming.docx
+++ b/Android programming.docx
@@ -23,15 +23,7 @@
     </w:p>
     <w:p>
       <w:r>
-        <w:t xml:space="preserve">Deze handleiding wordt gemaakt aan de hand van een programma, die je kan vinden op </w:t>
-      </w:r>
-      <w:proofErr w:type="spellStart"/>
-      <w:r>
-        <w:t>Github</w:t>
-      </w:r>
-      <w:proofErr w:type="spellEnd"/>
-      <w:r>
-        <w:t xml:space="preserve">. </w:t>
+        <w:t xml:space="preserve">Deze handleiding wordt gemaakt aan de hand van een programma, die je kan vinden op Github. </w:t>
       </w:r>
       <w:hyperlink r:id="rId4" w:history="1">
         <w:r>
@@ -69,6 +61,9 @@
       <w:r>
         <w:t>de API vanaf 4.4.</w:t>
       </w:r>
+      <w:r>
+        <w:t xml:space="preserve"> De bedoeling van het project is er voor te zorgen dat de leerlingen tijdens een vak in eerste instantie kunnen meegeven als het vak te snel of te traag gegeven wordt. Later zou er dan een uitbreiding moeten voorzien worden dat een student vragen kan stellen.</w:t>
+      </w:r>
     </w:p>
     <w:p>
       <w:pPr>
@@ -79,22 +74,2005 @@
       </w:r>
     </w:p>
     <w:p>
-      <w:proofErr w:type="spellStart"/>
-      <w:r>
-        <w:rPr>
-          <w:lang w:val="en-GB"/>
-        </w:rPr>
-        <w:t>Druk</w:t>
-      </w:r>
-      <w:proofErr w:type="spellEnd"/>
-      <w:r>
-        <w:rPr>
-          <w:lang w:val="en-GB"/>
-        </w:rPr>
-        <w:t xml:space="preserve"> of File &gt; New &gt; Image Asset. </w:t>
+      <w:r>
+        <w:rPr>
+          <w:lang w:val="en-GB"/>
+        </w:rPr>
+        <w:t xml:space="preserve">Druk of File &gt; New &gt; Image Asset. </w:t>
       </w:r>
       <w:r>
         <w:t xml:space="preserve">Daarin kun je een gewenste icon toevoegen aan het project. </w:t>
+      </w:r>
+      <w:r>
+        <w:t xml:space="preserve"> We willen ook dat het programma Full-screen draait. Daarvoor voegen we in onze AndroidManifest.xml de volgende lijn toe in de activity</w:t>
+      </w:r>
+      <w:r>
+        <w:t>. Denk er ook aan at je de MainActivity Activity laat extenden, niet een andere mogelijkheid.</w:t>
+      </w:r>
+    </w:p>
+    <w:p>
+      <w:pPr>
+        <w:shd w:val="clear" w:color="auto" w:fill="EEEEEE"/>
+        <w:tabs>
+          <w:tab w:val="left" w:pos="916"/>
+          <w:tab w:val="left" w:pos="1832"/>
+          <w:tab w:val="left" w:pos="2748"/>
+          <w:tab w:val="left" w:pos="3664"/>
+          <w:tab w:val="left" w:pos="4580"/>
+          <w:tab w:val="left" w:pos="5496"/>
+          <w:tab w:val="left" w:pos="6412"/>
+          <w:tab w:val="left" w:pos="7328"/>
+          <w:tab w:val="left" w:pos="8244"/>
+          <w:tab w:val="left" w:pos="9160"/>
+          <w:tab w:val="left" w:pos="10076"/>
+          <w:tab w:val="left" w:pos="10992"/>
+          <w:tab w:val="left" w:pos="11908"/>
+          <w:tab w:val="left" w:pos="12824"/>
+          <w:tab w:val="left" w:pos="13740"/>
+          <w:tab w:val="left" w:pos="14656"/>
+        </w:tabs>
+        <w:spacing w:after="0" w:line="240" w:lineRule="auto"/>
+        <w:rPr>
+          <w:rFonts w:ascii="Consolas" w:eastAsia="Times New Roman" w:hAnsi="Consolas" w:cs="Courier New"/>
+          <w:color w:val="000000"/>
+          <w:sz w:val="20"/>
+          <w:szCs w:val="20"/>
+          <w:bdr w:val="none" w:sz="0" w:space="0" w:color="auto" w:frame="1"/>
+          <w:shd w:val="clear" w:color="auto" w:fill="EEEEEE"/>
+          <w:lang w:val="en-GB" w:eastAsia="nl-BE"/>
+        </w:rPr>
+      </w:pPr>
+      <w:r>
+        <w:rPr>
+          <w:rFonts w:ascii="Consolas" w:eastAsia="Times New Roman" w:hAnsi="Consolas" w:cs="Courier New"/>
+          <w:color w:val="800000"/>
+          <w:sz w:val="20"/>
+          <w:szCs w:val="20"/>
+          <w:bdr w:val="none" w:sz="0" w:space="0" w:color="auto" w:frame="1"/>
+          <w:shd w:val="clear" w:color="auto" w:fill="EEEEEE"/>
+          <w:lang w:val="en-GB" w:eastAsia="nl-BE"/>
+        </w:rPr>
+        <w:t>&lt;activity</w:t>
+      </w:r>
+      <w:r>
+        <w:rPr>
+          <w:rFonts w:ascii="Consolas" w:eastAsia="Times New Roman" w:hAnsi="Consolas" w:cs="Courier New"/>
+          <w:color w:val="000000"/>
+          <w:sz w:val="20"/>
+          <w:szCs w:val="20"/>
+          <w:bdr w:val="none" w:sz="0" w:space="0" w:color="auto" w:frame="1"/>
+          <w:shd w:val="clear" w:color="auto" w:fill="EEEEEE"/>
+          <w:lang w:val="en-GB" w:eastAsia="nl-BE"/>
+        </w:rPr>
+        <w:t xml:space="preserve"> </w:t>
+      </w:r>
+      <w:r>
+        <w:rPr>
+          <w:rFonts w:ascii="Consolas" w:eastAsia="Times New Roman" w:hAnsi="Consolas" w:cs="Courier New"/>
+          <w:color w:val="FF0000"/>
+          <w:sz w:val="20"/>
+          <w:szCs w:val="20"/>
+          <w:bdr w:val="none" w:sz="0" w:space="0" w:color="auto" w:frame="1"/>
+          <w:shd w:val="clear" w:color="auto" w:fill="EEEEEE"/>
+          <w:lang w:val="en-GB" w:eastAsia="nl-BE"/>
+        </w:rPr>
+        <w:t>android:name</w:t>
+      </w:r>
+      <w:r>
+        <w:rPr>
+          <w:rFonts w:ascii="Consolas" w:eastAsia="Times New Roman" w:hAnsi="Consolas" w:cs="Courier New"/>
+          <w:color w:val="000000"/>
+          <w:sz w:val="20"/>
+          <w:szCs w:val="20"/>
+          <w:bdr w:val="none" w:sz="0" w:space="0" w:color="auto" w:frame="1"/>
+          <w:shd w:val="clear" w:color="auto" w:fill="EEEEEE"/>
+          <w:lang w:val="en-GB" w:eastAsia="nl-BE"/>
+        </w:rPr>
+        <w:t>=</w:t>
+      </w:r>
+      <w:r>
+        <w:rPr>
+          <w:rFonts w:ascii="Consolas" w:eastAsia="Times New Roman" w:hAnsi="Consolas" w:cs="Courier New"/>
+          <w:color w:val="0000FF"/>
+          <w:sz w:val="20"/>
+          <w:szCs w:val="20"/>
+          <w:bdr w:val="none" w:sz="0" w:space="0" w:color="auto" w:frame="1"/>
+          <w:shd w:val="clear" w:color="auto" w:fill="EEEEEE"/>
+          <w:lang w:val="en-GB" w:eastAsia="nl-BE"/>
+        </w:rPr>
+        <w:t>".</w:t>
+      </w:r>
+      <w:r>
+        <w:rPr>
+          <w:rFonts w:ascii="Consolas" w:eastAsia="Times New Roman" w:hAnsi="Consolas" w:cs="Courier New"/>
+          <w:color w:val="0000FF"/>
+          <w:sz w:val="20"/>
+          <w:szCs w:val="20"/>
+          <w:bdr w:val="none" w:sz="0" w:space="0" w:color="auto" w:frame="1"/>
+          <w:shd w:val="clear" w:color="auto" w:fill="EEEEEE"/>
+          <w:lang w:val="en-GB" w:eastAsia="nl-BE"/>
+        </w:rPr>
+        <w:t>MainActivity"</w:t>
+      </w:r>
+    </w:p>
+    <w:p>
+      <w:pPr>
+        <w:shd w:val="clear" w:color="auto" w:fill="EEEEEE"/>
+        <w:tabs>
+          <w:tab w:val="left" w:pos="916"/>
+          <w:tab w:val="left" w:pos="1832"/>
+          <w:tab w:val="left" w:pos="2748"/>
+          <w:tab w:val="left" w:pos="3664"/>
+          <w:tab w:val="left" w:pos="4580"/>
+          <w:tab w:val="left" w:pos="5496"/>
+          <w:tab w:val="left" w:pos="6412"/>
+          <w:tab w:val="left" w:pos="7328"/>
+          <w:tab w:val="left" w:pos="8244"/>
+          <w:tab w:val="left" w:pos="9160"/>
+          <w:tab w:val="left" w:pos="10076"/>
+          <w:tab w:val="left" w:pos="10992"/>
+          <w:tab w:val="left" w:pos="11908"/>
+          <w:tab w:val="left" w:pos="12824"/>
+          <w:tab w:val="left" w:pos="13740"/>
+          <w:tab w:val="left" w:pos="14656"/>
+        </w:tabs>
+        <w:spacing w:after="0" w:line="240" w:lineRule="auto"/>
+        <w:rPr>
+          <w:rFonts w:ascii="Consolas" w:eastAsia="Times New Roman" w:hAnsi="Consolas" w:cs="Courier New"/>
+          <w:color w:val="000000"/>
+          <w:sz w:val="20"/>
+          <w:szCs w:val="20"/>
+          <w:bdr w:val="none" w:sz="0" w:space="0" w:color="auto" w:frame="1"/>
+          <w:shd w:val="clear" w:color="auto" w:fill="EEEEEE"/>
+          <w:lang w:val="en-GB" w:eastAsia="nl-BE"/>
+        </w:rPr>
+      </w:pPr>
+      <w:r>
+        <w:rPr>
+          <w:rFonts w:ascii="Consolas" w:eastAsia="Times New Roman" w:hAnsi="Consolas" w:cs="Courier New"/>
+          <w:color w:val="000000"/>
+          <w:sz w:val="20"/>
+          <w:szCs w:val="20"/>
+          <w:bdr w:val="none" w:sz="0" w:space="0" w:color="auto" w:frame="1"/>
+          <w:shd w:val="clear" w:color="auto" w:fill="EEEEEE"/>
+          <w:lang w:val="en-GB" w:eastAsia="nl-BE"/>
+        </w:rPr>
+        <w:t xml:space="preserve">    </w:t>
+      </w:r>
+      <w:r>
+        <w:rPr>
+          <w:rFonts w:ascii="Consolas" w:eastAsia="Times New Roman" w:hAnsi="Consolas" w:cs="Courier New"/>
+          <w:color w:val="FF0000"/>
+          <w:sz w:val="20"/>
+          <w:szCs w:val="20"/>
+          <w:bdr w:val="none" w:sz="0" w:space="0" w:color="auto" w:frame="1"/>
+          <w:shd w:val="clear" w:color="auto" w:fill="EEEEEE"/>
+          <w:lang w:val="en-GB" w:eastAsia="nl-BE"/>
+        </w:rPr>
+        <w:t>android:theme</w:t>
+      </w:r>
+      <w:r>
+        <w:rPr>
+          <w:rFonts w:ascii="Consolas" w:eastAsia="Times New Roman" w:hAnsi="Consolas" w:cs="Courier New"/>
+          <w:color w:val="000000"/>
+          <w:sz w:val="20"/>
+          <w:szCs w:val="20"/>
+          <w:bdr w:val="none" w:sz="0" w:space="0" w:color="auto" w:frame="1"/>
+          <w:shd w:val="clear" w:color="auto" w:fill="EEEEEE"/>
+          <w:lang w:val="en-GB" w:eastAsia="nl-BE"/>
+        </w:rPr>
+        <w:t>=</w:t>
+      </w:r>
+      <w:r>
+        <w:rPr>
+          <w:rFonts w:ascii="Consolas" w:eastAsia="Times New Roman" w:hAnsi="Consolas" w:cs="Courier New"/>
+          <w:color w:val="0000FF"/>
+          <w:sz w:val="20"/>
+          <w:szCs w:val="20"/>
+          <w:bdr w:val="none" w:sz="0" w:space="0" w:color="auto" w:frame="1"/>
+          <w:shd w:val="clear" w:color="auto" w:fill="EEEEEE"/>
+          <w:lang w:val="en-GB" w:eastAsia="nl-BE"/>
+        </w:rPr>
+        <w:t>"@android:style/Theme.NoTitleBar.Fullscreen"</w:t>
+      </w:r>
+      <w:r>
+        <w:rPr>
+          <w:rFonts w:ascii="Consolas" w:eastAsia="Times New Roman" w:hAnsi="Consolas" w:cs="Courier New"/>
+          <w:color w:val="800000"/>
+          <w:sz w:val="20"/>
+          <w:szCs w:val="20"/>
+          <w:bdr w:val="none" w:sz="0" w:space="0" w:color="auto" w:frame="1"/>
+          <w:shd w:val="clear" w:color="auto" w:fill="EEEEEE"/>
+          <w:lang w:val="en-GB" w:eastAsia="nl-BE"/>
+        </w:rPr>
+        <w:t>&gt;</w:t>
+      </w:r>
+    </w:p>
+    <w:p>
+      <w:pPr>
+        <w:shd w:val="clear" w:color="auto" w:fill="EEEEEE"/>
+        <w:tabs>
+          <w:tab w:val="left" w:pos="916"/>
+          <w:tab w:val="left" w:pos="1832"/>
+          <w:tab w:val="left" w:pos="2748"/>
+          <w:tab w:val="left" w:pos="3664"/>
+          <w:tab w:val="left" w:pos="4580"/>
+          <w:tab w:val="left" w:pos="5496"/>
+          <w:tab w:val="left" w:pos="6412"/>
+          <w:tab w:val="left" w:pos="7328"/>
+          <w:tab w:val="left" w:pos="8244"/>
+          <w:tab w:val="left" w:pos="9160"/>
+          <w:tab w:val="left" w:pos="10076"/>
+          <w:tab w:val="left" w:pos="10992"/>
+          <w:tab w:val="left" w:pos="11908"/>
+          <w:tab w:val="left" w:pos="12824"/>
+          <w:tab w:val="left" w:pos="13740"/>
+          <w:tab w:val="left" w:pos="14656"/>
+        </w:tabs>
+        <w:spacing w:after="0" w:line="240" w:lineRule="auto"/>
+        <w:rPr>
+          <w:rFonts w:ascii="Consolas" w:eastAsia="Times New Roman" w:hAnsi="Consolas" w:cs="Courier New"/>
+          <w:color w:val="000000"/>
+          <w:sz w:val="20"/>
+          <w:szCs w:val="20"/>
+          <w:bdr w:val="none" w:sz="0" w:space="0" w:color="auto" w:frame="1"/>
+          <w:shd w:val="clear" w:color="auto" w:fill="EEEEEE"/>
+          <w:lang w:val="en-GB" w:eastAsia="nl-BE"/>
+        </w:rPr>
+      </w:pPr>
+    </w:p>
+    <w:p>
+      <w:pPr>
+        <w:shd w:val="clear" w:color="auto" w:fill="EEEEEE"/>
+        <w:tabs>
+          <w:tab w:val="left" w:pos="916"/>
+          <w:tab w:val="left" w:pos="1832"/>
+          <w:tab w:val="left" w:pos="2748"/>
+          <w:tab w:val="left" w:pos="3664"/>
+          <w:tab w:val="left" w:pos="4580"/>
+          <w:tab w:val="left" w:pos="5496"/>
+          <w:tab w:val="left" w:pos="6412"/>
+          <w:tab w:val="left" w:pos="7328"/>
+          <w:tab w:val="left" w:pos="8244"/>
+          <w:tab w:val="left" w:pos="9160"/>
+          <w:tab w:val="left" w:pos="10076"/>
+          <w:tab w:val="left" w:pos="10992"/>
+          <w:tab w:val="left" w:pos="11908"/>
+          <w:tab w:val="left" w:pos="12824"/>
+          <w:tab w:val="left" w:pos="13740"/>
+          <w:tab w:val="left" w:pos="14656"/>
+        </w:tabs>
+        <w:spacing w:after="0" w:line="240" w:lineRule="auto"/>
+        <w:rPr>
+          <w:rFonts w:ascii="Consolas" w:eastAsia="Times New Roman" w:hAnsi="Consolas" w:cs="Courier New"/>
+          <w:color w:val="393318"/>
+          <w:sz w:val="20"/>
+          <w:szCs w:val="20"/>
+          <w:lang w:eastAsia="nl-BE"/>
+        </w:rPr>
+      </w:pPr>
+      <w:r>
+        <w:rPr>
+          <w:rFonts w:ascii="Consolas" w:eastAsia="Times New Roman" w:hAnsi="Consolas" w:cs="Courier New"/>
+          <w:color w:val="800000"/>
+          <w:sz w:val="20"/>
+          <w:szCs w:val="20"/>
+          <w:bdr w:val="none" w:sz="0" w:space="0" w:color="auto" w:frame="1"/>
+          <w:shd w:val="clear" w:color="auto" w:fill="EEEEEE"/>
+          <w:lang w:eastAsia="nl-BE"/>
+        </w:rPr>
+        <w:t>&lt;/activity&gt;</w:t>
+      </w:r>
+    </w:p>
+    <w:p/>
+    <w:p>
+      <w:pPr>
+        <w:pStyle w:val="Kop1"/>
+      </w:pPr>
+      <w:r>
+        <w:t>Het kiezen van een vak</w:t>
+      </w:r>
+    </w:p>
+    <w:p>
+      <w:r>
+        <w:t xml:space="preserve">Het programma moet in eerste </w:t>
+      </w:r>
+      <w:r>
+        <w:t>instantie de vakken weergeven. We kiezen hiervoor voor de vakken uit de opleiding Toegepaste Informatica uit semester 5. Deze worden weergegeven in een Spinner. We vullen deze waarden niet manueel op, dit doen we in de res &gt; values folder. In de file strings.xml kunnen we volgende waardes toevoegen</w:t>
+      </w:r>
+    </w:p>
+    <w:p>
+      <w:pPr>
+        <w:pStyle w:val="HTML-voorafopgemaakt"/>
+        <w:shd w:val="clear" w:color="auto" w:fill="FFFFFF"/>
+        <w:rPr>
+          <w:color w:val="000000"/>
+          <w:lang w:val="en-GB"/>
+        </w:rPr>
+      </w:pPr>
+      <w:r>
+        <w:rPr>
+          <w:color w:val="000000"/>
+          <w:lang w:val="en-GB"/>
+        </w:rPr>
+        <w:t>&lt;</w:t>
+      </w:r>
+      <w:r>
+        <w:rPr>
+          <w:b/>
+          <w:bCs/>
+          <w:color w:val="000080"/>
+          <w:lang w:val="en-GB"/>
+        </w:rPr>
+        <w:t xml:space="preserve">string-array </w:t>
+      </w:r>
+      <w:r>
+        <w:rPr>
+          <w:b/>
+          <w:bCs/>
+          <w:color w:val="0000FF"/>
+          <w:lang w:val="en-GB"/>
+        </w:rPr>
+        <w:t>name=</w:t>
+      </w:r>
+      <w:r>
+        <w:rPr>
+          <w:b/>
+          <w:bCs/>
+          <w:color w:val="008000"/>
+          <w:lang w:val="en-GB"/>
+        </w:rPr>
+        <w:t>"courses"</w:t>
+      </w:r>
+      <w:r>
+        <w:rPr>
+          <w:color w:val="000000"/>
+          <w:lang w:val="en-GB"/>
+        </w:rPr>
+        <w:t>&gt;</w:t>
+      </w:r>
+      <w:r>
+        <w:rPr>
+          <w:color w:val="000000"/>
+          <w:lang w:val="en-GB"/>
+        </w:rPr>
+        <w:br/>
+        <w:t xml:space="preserve">    &lt;</w:t>
+      </w:r>
+      <w:r>
+        <w:rPr>
+          <w:b/>
+          <w:bCs/>
+          <w:color w:val="000080"/>
+          <w:lang w:val="en-GB"/>
+        </w:rPr>
+        <w:t>item</w:t>
+      </w:r>
+      <w:r>
+        <w:rPr>
+          <w:color w:val="000000"/>
+          <w:lang w:val="en-GB"/>
+        </w:rPr>
+        <w:t>&gt;Operationeel Onderzoek&lt;/</w:t>
+      </w:r>
+      <w:r>
+        <w:rPr>
+          <w:b/>
+          <w:bCs/>
+          <w:color w:val="000080"/>
+          <w:lang w:val="en-GB"/>
+        </w:rPr>
+        <w:t>item</w:t>
+      </w:r>
+      <w:r>
+        <w:rPr>
+          <w:color w:val="000000"/>
+          <w:lang w:val="en-GB"/>
+        </w:rPr>
+        <w:t>&gt;</w:t>
+      </w:r>
+      <w:r>
+        <w:rPr>
+          <w:color w:val="000000"/>
+          <w:lang w:val="en-GB"/>
+        </w:rPr>
+        <w:br/>
+        <w:t xml:space="preserve">    &lt;</w:t>
+      </w:r>
+      <w:r>
+        <w:rPr>
+          <w:b/>
+          <w:bCs/>
+          <w:color w:val="000080"/>
+          <w:lang w:val="en-GB"/>
+        </w:rPr>
+        <w:t>item</w:t>
+      </w:r>
+      <w:r>
+        <w:rPr>
+          <w:color w:val="000000"/>
+          <w:lang w:val="en-GB"/>
+        </w:rPr>
+        <w:t>&gt;Java EE&lt;/</w:t>
+      </w:r>
+      <w:r>
+        <w:rPr>
+          <w:b/>
+          <w:bCs/>
+          <w:color w:val="000080"/>
+          <w:lang w:val="en-GB"/>
+        </w:rPr>
+        <w:t>item</w:t>
+      </w:r>
+      <w:r>
+        <w:rPr>
+          <w:color w:val="000000"/>
+          <w:lang w:val="en-GB"/>
+        </w:rPr>
+        <w:t>&gt;</w:t>
+      </w:r>
+      <w:r>
+        <w:rPr>
+          <w:color w:val="000000"/>
+          <w:lang w:val="en-GB"/>
+        </w:rPr>
+        <w:br/>
+        <w:t xml:space="preserve">    &lt;</w:t>
+      </w:r>
+      <w:r>
+        <w:rPr>
+          <w:b/>
+          <w:bCs/>
+          <w:color w:val="000080"/>
+          <w:lang w:val="en-GB"/>
+        </w:rPr>
+        <w:t>item</w:t>
+      </w:r>
+      <w:r>
+        <w:rPr>
+          <w:color w:val="000000"/>
+          <w:lang w:val="en-GB"/>
+        </w:rPr>
+        <w:t>&gt;Linux Server&lt;/</w:t>
+      </w:r>
+      <w:r>
+        <w:rPr>
+          <w:b/>
+          <w:bCs/>
+          <w:color w:val="000080"/>
+          <w:lang w:val="en-GB"/>
+        </w:rPr>
+        <w:t>item</w:t>
+      </w:r>
+      <w:r>
+        <w:rPr>
+          <w:color w:val="000000"/>
+          <w:lang w:val="en-GB"/>
+        </w:rPr>
+        <w:t>&gt;</w:t>
+      </w:r>
+      <w:r>
+        <w:rPr>
+          <w:color w:val="000000"/>
+          <w:lang w:val="en-GB"/>
+        </w:rPr>
+        <w:br/>
+        <w:t xml:space="preserve">    &lt;</w:t>
+      </w:r>
+      <w:r>
+        <w:rPr>
+          <w:b/>
+          <w:bCs/>
+          <w:color w:val="000080"/>
+          <w:lang w:val="en-GB"/>
+        </w:rPr>
+        <w:t>item</w:t>
+      </w:r>
+      <w:r>
+        <w:rPr>
+          <w:color w:val="000000"/>
+          <w:lang w:val="en-GB"/>
+        </w:rPr>
+        <w:t>&gt;Node.js&lt;/</w:t>
+      </w:r>
+      <w:r>
+        <w:rPr>
+          <w:b/>
+          <w:bCs/>
+          <w:color w:val="000080"/>
+          <w:lang w:val="en-GB"/>
+        </w:rPr>
+        <w:t>item</w:t>
+      </w:r>
+      <w:r>
+        <w:rPr>
+          <w:color w:val="000000"/>
+          <w:lang w:val="en-GB"/>
+        </w:rPr>
+        <w:t>&gt;</w:t>
+      </w:r>
+      <w:r>
+        <w:rPr>
+          <w:color w:val="000000"/>
+          <w:lang w:val="en-GB"/>
+        </w:rPr>
+        <w:br/>
+        <w:t xml:space="preserve">    &lt;</w:t>
+      </w:r>
+      <w:r>
+        <w:rPr>
+          <w:b/>
+          <w:bCs/>
+          <w:color w:val="000080"/>
+          <w:lang w:val="en-GB"/>
+        </w:rPr>
+        <w:t>item</w:t>
+      </w:r>
+      <w:r>
+        <w:rPr>
+          <w:color w:val="000000"/>
+          <w:lang w:val="en-GB"/>
+        </w:rPr>
+        <w:t>&gt;VMWare&lt;/</w:t>
+      </w:r>
+      <w:r>
+        <w:rPr>
+          <w:b/>
+          <w:bCs/>
+          <w:color w:val="000080"/>
+          <w:lang w:val="en-GB"/>
+        </w:rPr>
+        <w:t>item</w:t>
+      </w:r>
+      <w:r>
+        <w:rPr>
+          <w:color w:val="000000"/>
+          <w:lang w:val="en-GB"/>
+        </w:rPr>
+        <w:t>&gt;</w:t>
+      </w:r>
+      <w:r>
+        <w:rPr>
+          <w:color w:val="000000"/>
+          <w:lang w:val="en-GB"/>
+        </w:rPr>
+        <w:br/>
+        <w:t xml:space="preserve">    &lt;</w:t>
+      </w:r>
+      <w:r>
+        <w:rPr>
+          <w:b/>
+          <w:bCs/>
+          <w:color w:val="000080"/>
+          <w:lang w:val="en-GB"/>
+        </w:rPr>
+        <w:t>item</w:t>
+      </w:r>
+      <w:r>
+        <w:rPr>
+          <w:color w:val="000000"/>
+          <w:lang w:val="en-GB"/>
+        </w:rPr>
+        <w:t>&gt;IT Governance&lt;/</w:t>
+      </w:r>
+      <w:r>
+        <w:rPr>
+          <w:b/>
+          <w:bCs/>
+          <w:color w:val="000080"/>
+          <w:lang w:val="en-GB"/>
+        </w:rPr>
+        <w:t>item</w:t>
+      </w:r>
+      <w:r>
+        <w:rPr>
+          <w:color w:val="000000"/>
+          <w:lang w:val="en-GB"/>
+        </w:rPr>
+        <w:t>&gt;</w:t>
+      </w:r>
+      <w:r>
+        <w:rPr>
+          <w:color w:val="000000"/>
+          <w:lang w:val="en-GB"/>
+        </w:rPr>
+        <w:br/>
+        <w:t xml:space="preserve">    &lt;</w:t>
+      </w:r>
+      <w:r>
+        <w:rPr>
+          <w:b/>
+          <w:bCs/>
+          <w:color w:val="000080"/>
+          <w:lang w:val="en-GB"/>
+        </w:rPr>
+        <w:t>item</w:t>
+      </w:r>
+      <w:r>
+        <w:rPr>
+          <w:color w:val="000000"/>
+          <w:lang w:val="en-GB"/>
+        </w:rPr>
+        <w:t>&gt;Internet of Things&lt;/</w:t>
+      </w:r>
+      <w:r>
+        <w:rPr>
+          <w:b/>
+          <w:bCs/>
+          <w:color w:val="000080"/>
+          <w:lang w:val="en-GB"/>
+        </w:rPr>
+        <w:t>item</w:t>
+      </w:r>
+      <w:r>
+        <w:rPr>
+          <w:color w:val="000000"/>
+          <w:lang w:val="en-GB"/>
+        </w:rPr>
+        <w:t>&gt;</w:t>
+      </w:r>
+      <w:r>
+        <w:rPr>
+          <w:color w:val="000000"/>
+          <w:lang w:val="en-GB"/>
+        </w:rPr>
+        <w:br/>
+        <w:t xml:space="preserve">    &lt;</w:t>
+      </w:r>
+      <w:r>
+        <w:rPr>
+          <w:b/>
+          <w:bCs/>
+          <w:color w:val="000080"/>
+          <w:lang w:val="en-GB"/>
+        </w:rPr>
+        <w:t>item</w:t>
+      </w:r>
+      <w:r>
+        <w:rPr>
+          <w:color w:val="000000"/>
+          <w:lang w:val="en-GB"/>
+        </w:rPr>
+        <w:t>&gt;Native Mobile Apps&lt;/</w:t>
+      </w:r>
+      <w:r>
+        <w:rPr>
+          <w:b/>
+          <w:bCs/>
+          <w:color w:val="000080"/>
+          <w:lang w:val="en-GB"/>
+        </w:rPr>
+        <w:t>item</w:t>
+      </w:r>
+      <w:r>
+        <w:rPr>
+          <w:color w:val="000000"/>
+          <w:lang w:val="en-GB"/>
+        </w:rPr>
+        <w:t>&gt;</w:t>
+      </w:r>
+      <w:r>
+        <w:rPr>
+          <w:color w:val="000000"/>
+          <w:lang w:val="en-GB"/>
+        </w:rPr>
+        <w:br/>
+        <w:t xml:space="preserve">    &lt;</w:t>
+      </w:r>
+      <w:r>
+        <w:rPr>
+          <w:b/>
+          <w:bCs/>
+          <w:color w:val="000080"/>
+          <w:lang w:val="en-GB"/>
+        </w:rPr>
+        <w:t>item</w:t>
+      </w:r>
+      <w:r>
+        <w:rPr>
+          <w:color w:val="000000"/>
+          <w:lang w:val="en-GB"/>
+        </w:rPr>
+        <w:t>&gt;Professionele Communicatie&lt;/</w:t>
+      </w:r>
+      <w:r>
+        <w:rPr>
+          <w:b/>
+          <w:bCs/>
+          <w:color w:val="000080"/>
+          <w:lang w:val="en-GB"/>
+        </w:rPr>
+        <w:t>item</w:t>
+      </w:r>
+      <w:r>
+        <w:rPr>
+          <w:color w:val="000000"/>
+          <w:lang w:val="en-GB"/>
+        </w:rPr>
+        <w:t>&gt;</w:t>
+      </w:r>
+      <w:r>
+        <w:rPr>
+          <w:color w:val="000000"/>
+          <w:lang w:val="en-GB"/>
+        </w:rPr>
+        <w:br/>
+        <w:t xml:space="preserve">    &lt;</w:t>
+      </w:r>
+      <w:r>
+        <w:rPr>
+          <w:b/>
+          <w:bCs/>
+          <w:color w:val="000080"/>
+          <w:lang w:val="en-GB"/>
+        </w:rPr>
+        <w:t>item</w:t>
+      </w:r>
+      <w:r>
+        <w:rPr>
+          <w:color w:val="000000"/>
+          <w:lang w:val="en-GB"/>
+        </w:rPr>
+        <w:t>&gt;Cloud Development&lt;/</w:t>
+      </w:r>
+      <w:r>
+        <w:rPr>
+          <w:b/>
+          <w:bCs/>
+          <w:color w:val="000080"/>
+          <w:lang w:val="en-GB"/>
+        </w:rPr>
+        <w:t>item</w:t>
+      </w:r>
+      <w:r>
+        <w:rPr>
+          <w:color w:val="000000"/>
+          <w:lang w:val="en-GB"/>
+        </w:rPr>
+        <w:t>&gt;</w:t>
+      </w:r>
+      <w:r>
+        <w:rPr>
+          <w:color w:val="000000"/>
+          <w:lang w:val="en-GB"/>
+        </w:rPr>
+        <w:br/>
+        <w:t xml:space="preserve">    &lt;</w:t>
+      </w:r>
+      <w:r>
+        <w:rPr>
+          <w:b/>
+          <w:bCs/>
+          <w:color w:val="000080"/>
+          <w:lang w:val="en-GB"/>
+        </w:rPr>
+        <w:t>item</w:t>
+      </w:r>
+      <w:r>
+        <w:rPr>
+          <w:color w:val="000000"/>
+          <w:lang w:val="en-GB"/>
+        </w:rPr>
+        <w:t>&gt;User Experience Design&lt;/</w:t>
+      </w:r>
+      <w:r>
+        <w:rPr>
+          <w:b/>
+          <w:bCs/>
+          <w:color w:val="000080"/>
+          <w:lang w:val="en-GB"/>
+        </w:rPr>
+        <w:t>item</w:t>
+      </w:r>
+      <w:r>
+        <w:rPr>
+          <w:color w:val="000000"/>
+          <w:lang w:val="en-GB"/>
+        </w:rPr>
+        <w:t>&gt;</w:t>
+      </w:r>
+      <w:r>
+        <w:rPr>
+          <w:color w:val="000000"/>
+          <w:lang w:val="en-GB"/>
+        </w:rPr>
+        <w:br/>
+        <w:t xml:space="preserve">    &lt;</w:t>
+      </w:r>
+      <w:r>
+        <w:rPr>
+          <w:b/>
+          <w:bCs/>
+          <w:color w:val="000080"/>
+          <w:lang w:val="en-GB"/>
+        </w:rPr>
+        <w:t>item</w:t>
+      </w:r>
+      <w:r>
+        <w:rPr>
+          <w:color w:val="000000"/>
+          <w:lang w:val="en-GB"/>
+        </w:rPr>
+        <w:t>&gt;Project&lt;/</w:t>
+      </w:r>
+      <w:r>
+        <w:rPr>
+          <w:b/>
+          <w:bCs/>
+          <w:color w:val="000080"/>
+          <w:lang w:val="en-GB"/>
+        </w:rPr>
+        <w:t>item</w:t>
+      </w:r>
+      <w:r>
+        <w:rPr>
+          <w:color w:val="000000"/>
+          <w:lang w:val="en-GB"/>
+        </w:rPr>
+        <w:t>&gt;</w:t>
+      </w:r>
+      <w:r>
+        <w:rPr>
+          <w:color w:val="000000"/>
+          <w:lang w:val="en-GB"/>
+        </w:rPr>
+        <w:br/>
+        <w:t>&lt;/</w:t>
+      </w:r>
+      <w:r>
+        <w:rPr>
+          <w:b/>
+          <w:bCs/>
+          <w:color w:val="000080"/>
+          <w:lang w:val="en-GB"/>
+        </w:rPr>
+        <w:t>string-array</w:t>
+      </w:r>
+      <w:r>
+        <w:rPr>
+          <w:color w:val="000000"/>
+          <w:lang w:val="en-GB"/>
+        </w:rPr>
+        <w:t>&gt;</w:t>
+      </w:r>
+    </w:p>
+    <w:p>
+      <w:pPr>
+        <w:rPr>
+          <w:lang w:val="en-GB"/>
+        </w:rPr>
+      </w:pPr>
+    </w:p>
+    <w:p>
+      <w:r>
+        <w:lastRenderedPageBreak/>
+        <w:t>Nu dit toegevoegd is, zullen we deze toevoegen aan onze spinner.</w:t>
+      </w:r>
+    </w:p>
+    <w:p>
+      <w:pPr>
+        <w:pStyle w:val="HTML-voorafopgemaakt"/>
+        <w:pBdr>
+          <w:top w:val="single" w:sz="6" w:space="12" w:color="DDDDDD"/>
+          <w:left w:val="single" w:sz="6" w:space="12" w:color="DDDDDD"/>
+          <w:bottom w:val="single" w:sz="6" w:space="12" w:color="DDDDDD"/>
+          <w:right w:val="single" w:sz="6" w:space="12" w:color="DDDDDD"/>
+        </w:pBdr>
+        <w:shd w:val="clear" w:color="auto" w:fill="F7F7F7"/>
+        <w:spacing w:after="240" w:line="270" w:lineRule="atLeast"/>
+        <w:rPr>
+          <w:rFonts w:ascii="Consolas" w:hAnsi="Consolas"/>
+          <w:color w:val="006600"/>
+          <w:lang w:val="en-GB"/>
+        </w:rPr>
+      </w:pPr>
+      <w:r>
+        <w:rPr>
+          <w:rStyle w:val="typ"/>
+          <w:rFonts w:ascii="Consolas" w:eastAsiaTheme="majorEastAsia" w:hAnsi="Consolas"/>
+          <w:color w:val="660066"/>
+          <w:lang w:val="en-GB"/>
+        </w:rPr>
+        <w:t>Spinner</w:t>
+      </w:r>
+      <w:r>
+        <w:rPr>
+          <w:rStyle w:val="pln"/>
+          <w:rFonts w:ascii="Consolas" w:eastAsiaTheme="majorEastAsia" w:hAnsi="Consolas"/>
+          <w:color w:val="000000"/>
+          <w:lang w:val="en-GB"/>
+        </w:rPr>
+        <w:t xml:space="preserve"> </w:t>
+      </w:r>
+      <w:r>
+        <w:rPr>
+          <w:rStyle w:val="pln"/>
+          <w:rFonts w:ascii="Consolas" w:eastAsiaTheme="majorEastAsia" w:hAnsi="Consolas"/>
+          <w:color w:val="000000"/>
+          <w:lang w:val="en-GB"/>
+        </w:rPr>
+        <w:t>courseS</w:t>
+      </w:r>
+      <w:r>
+        <w:rPr>
+          <w:rStyle w:val="pln"/>
+          <w:rFonts w:ascii="Consolas" w:eastAsiaTheme="majorEastAsia" w:hAnsi="Consolas"/>
+          <w:color w:val="000000"/>
+          <w:lang w:val="en-GB"/>
+        </w:rPr>
+        <w:t xml:space="preserve">pinner </w:t>
+      </w:r>
+      <w:r>
+        <w:rPr>
+          <w:rStyle w:val="pun"/>
+          <w:rFonts w:ascii="Consolas" w:eastAsiaTheme="majorEastAsia" w:hAnsi="Consolas"/>
+          <w:color w:val="666600"/>
+          <w:lang w:val="en-GB"/>
+        </w:rPr>
+        <w:t>=</w:t>
+      </w:r>
+      <w:r>
+        <w:rPr>
+          <w:rStyle w:val="pln"/>
+          <w:rFonts w:ascii="Consolas" w:eastAsiaTheme="majorEastAsia" w:hAnsi="Consolas"/>
+          <w:color w:val="000000"/>
+          <w:lang w:val="en-GB"/>
+        </w:rPr>
+        <w:t xml:space="preserve"> </w:t>
+      </w:r>
+      <w:r>
+        <w:rPr>
+          <w:rStyle w:val="pun"/>
+          <w:rFonts w:ascii="Consolas" w:eastAsiaTheme="majorEastAsia" w:hAnsi="Consolas"/>
+          <w:color w:val="666600"/>
+          <w:lang w:val="en-GB"/>
+        </w:rPr>
+        <w:t>(</w:t>
+      </w:r>
+      <w:r>
+        <w:rPr>
+          <w:rStyle w:val="typ"/>
+          <w:rFonts w:ascii="Consolas" w:eastAsiaTheme="majorEastAsia" w:hAnsi="Consolas"/>
+          <w:color w:val="660066"/>
+          <w:lang w:val="en-GB"/>
+        </w:rPr>
+        <w:t>Spinner</w:t>
+      </w:r>
+      <w:r>
+        <w:rPr>
+          <w:rStyle w:val="pun"/>
+          <w:rFonts w:ascii="Consolas" w:eastAsiaTheme="majorEastAsia" w:hAnsi="Consolas"/>
+          <w:color w:val="666600"/>
+          <w:lang w:val="en-GB"/>
+        </w:rPr>
+        <w:t>)</w:t>
+      </w:r>
+      <w:r>
+        <w:rPr>
+          <w:rStyle w:val="pln"/>
+          <w:rFonts w:ascii="Consolas" w:eastAsiaTheme="majorEastAsia" w:hAnsi="Consolas"/>
+          <w:color w:val="000000"/>
+          <w:lang w:val="en-GB"/>
+        </w:rPr>
+        <w:t xml:space="preserve"> findViewById</w:t>
+      </w:r>
+      <w:r>
+        <w:rPr>
+          <w:rStyle w:val="pun"/>
+          <w:rFonts w:ascii="Consolas" w:eastAsiaTheme="majorEastAsia" w:hAnsi="Consolas"/>
+          <w:color w:val="666600"/>
+          <w:lang w:val="en-GB"/>
+        </w:rPr>
+        <w:t>(</w:t>
+      </w:r>
+      <w:r>
+        <w:rPr>
+          <w:rStyle w:val="pln"/>
+          <w:rFonts w:ascii="Consolas" w:eastAsiaTheme="majorEastAsia" w:hAnsi="Consolas"/>
+          <w:color w:val="000000"/>
+          <w:lang w:val="en-GB"/>
+        </w:rPr>
+        <w:t>R</w:t>
+      </w:r>
+      <w:r>
+        <w:rPr>
+          <w:rStyle w:val="pun"/>
+          <w:rFonts w:ascii="Consolas" w:eastAsiaTheme="majorEastAsia" w:hAnsi="Consolas"/>
+          <w:color w:val="666600"/>
+          <w:lang w:val="en-GB"/>
+        </w:rPr>
+        <w:t>.</w:t>
+      </w:r>
+      <w:r>
+        <w:rPr>
+          <w:rStyle w:val="pln"/>
+          <w:rFonts w:ascii="Consolas" w:eastAsiaTheme="majorEastAsia" w:hAnsi="Consolas"/>
+          <w:color w:val="000000"/>
+          <w:lang w:val="en-GB"/>
+        </w:rPr>
+        <w:t>id</w:t>
+      </w:r>
+      <w:r>
+        <w:rPr>
+          <w:rStyle w:val="pun"/>
+          <w:rFonts w:ascii="Consolas" w:eastAsiaTheme="majorEastAsia" w:hAnsi="Consolas"/>
+          <w:color w:val="666600"/>
+          <w:lang w:val="en-GB"/>
+        </w:rPr>
+        <w:t>.</w:t>
+      </w:r>
+      <w:r>
+        <w:rPr>
+          <w:rStyle w:val="pun"/>
+          <w:rFonts w:ascii="Consolas" w:eastAsiaTheme="majorEastAsia" w:hAnsi="Consolas"/>
+          <w:color w:val="666600"/>
+          <w:lang w:val="en-GB"/>
+        </w:rPr>
+        <w:t>course_</w:t>
+      </w:r>
+      <w:r>
+        <w:rPr>
+          <w:rStyle w:val="pln"/>
+          <w:rFonts w:ascii="Consolas" w:eastAsiaTheme="majorEastAsia" w:hAnsi="Consolas"/>
+          <w:color w:val="000000"/>
+          <w:lang w:val="en-GB"/>
+        </w:rPr>
+        <w:t>spinner</w:t>
+      </w:r>
+      <w:r>
+        <w:rPr>
+          <w:rStyle w:val="pun"/>
+          <w:rFonts w:ascii="Consolas" w:eastAsiaTheme="majorEastAsia" w:hAnsi="Consolas"/>
+          <w:color w:val="666600"/>
+          <w:lang w:val="en-GB"/>
+        </w:rPr>
+        <w:t>);</w:t>
+      </w:r>
+      <w:r>
+        <w:rPr>
+          <w:rFonts w:ascii="Consolas" w:hAnsi="Consolas"/>
+          <w:color w:val="000000"/>
+          <w:lang w:val="en-GB"/>
+        </w:rPr>
+        <w:br/>
+      </w:r>
+      <w:r>
+        <w:rPr>
+          <w:rStyle w:val="com"/>
+          <w:rFonts w:ascii="Consolas" w:eastAsiaTheme="majorEastAsia" w:hAnsi="Consolas"/>
+          <w:color w:val="006600"/>
+          <w:lang w:val="en-GB"/>
+        </w:rPr>
+        <w:t>// Create an ArrayAdapter using the string array and a default spinner layout</w:t>
+      </w:r>
+      <w:r>
+        <w:rPr>
+          <w:rFonts w:ascii="Consolas" w:hAnsi="Consolas"/>
+          <w:color w:val="000000"/>
+          <w:lang w:val="en-GB"/>
+        </w:rPr>
+        <w:br/>
+      </w:r>
+      <w:r>
+        <w:rPr>
+          <w:rStyle w:val="typ"/>
+          <w:rFonts w:ascii="Consolas" w:eastAsiaTheme="majorEastAsia" w:hAnsi="Consolas"/>
+          <w:color w:val="660066"/>
+          <w:lang w:val="en-GB"/>
+        </w:rPr>
+        <w:t>ArrayAdapter</w:t>
+      </w:r>
+      <w:r>
+        <w:rPr>
+          <w:rStyle w:val="pun"/>
+          <w:rFonts w:ascii="Consolas" w:eastAsiaTheme="majorEastAsia" w:hAnsi="Consolas"/>
+          <w:color w:val="666600"/>
+          <w:lang w:val="en-GB"/>
+        </w:rPr>
+        <w:t>&lt;</w:t>
+      </w:r>
+      <w:r>
+        <w:rPr>
+          <w:rStyle w:val="typ"/>
+          <w:rFonts w:ascii="Consolas" w:eastAsiaTheme="majorEastAsia" w:hAnsi="Consolas"/>
+          <w:color w:val="660066"/>
+          <w:lang w:val="en-GB"/>
+        </w:rPr>
+        <w:t>CharSequence</w:t>
+      </w:r>
+      <w:r>
+        <w:rPr>
+          <w:rStyle w:val="pun"/>
+          <w:rFonts w:ascii="Consolas" w:eastAsiaTheme="majorEastAsia" w:hAnsi="Consolas"/>
+          <w:color w:val="666600"/>
+          <w:lang w:val="en-GB"/>
+        </w:rPr>
+        <w:t>&gt;</w:t>
+      </w:r>
+      <w:r>
+        <w:rPr>
+          <w:rStyle w:val="pln"/>
+          <w:rFonts w:ascii="Consolas" w:eastAsiaTheme="majorEastAsia" w:hAnsi="Consolas"/>
+          <w:color w:val="000000"/>
+          <w:lang w:val="en-GB"/>
+        </w:rPr>
+        <w:t xml:space="preserve"> adapter </w:t>
+      </w:r>
+      <w:r>
+        <w:rPr>
+          <w:rStyle w:val="pun"/>
+          <w:rFonts w:ascii="Consolas" w:eastAsiaTheme="majorEastAsia" w:hAnsi="Consolas"/>
+          <w:color w:val="666600"/>
+          <w:lang w:val="en-GB"/>
+        </w:rPr>
+        <w:t>=</w:t>
+      </w:r>
+      <w:r>
+        <w:rPr>
+          <w:rStyle w:val="pln"/>
+          <w:rFonts w:ascii="Consolas" w:eastAsiaTheme="majorEastAsia" w:hAnsi="Consolas"/>
+          <w:color w:val="000000"/>
+          <w:lang w:val="en-GB"/>
+        </w:rPr>
+        <w:t xml:space="preserve"> </w:t>
+      </w:r>
+      <w:r>
+        <w:rPr>
+          <w:rStyle w:val="typ"/>
+          <w:rFonts w:ascii="Consolas" w:eastAsiaTheme="majorEastAsia" w:hAnsi="Consolas"/>
+          <w:color w:val="660066"/>
+          <w:lang w:val="en-GB"/>
+        </w:rPr>
+        <w:t>ArrayAdapter</w:t>
+      </w:r>
+      <w:r>
+        <w:rPr>
+          <w:rStyle w:val="pun"/>
+          <w:rFonts w:ascii="Consolas" w:eastAsiaTheme="majorEastAsia" w:hAnsi="Consolas"/>
+          <w:color w:val="666600"/>
+          <w:lang w:val="en-GB"/>
+        </w:rPr>
+        <w:t>.</w:t>
+      </w:r>
+      <w:r>
+        <w:rPr>
+          <w:rStyle w:val="pln"/>
+          <w:rFonts w:ascii="Consolas" w:eastAsiaTheme="majorEastAsia" w:hAnsi="Consolas"/>
+          <w:color w:val="000000"/>
+          <w:lang w:val="en-GB"/>
+        </w:rPr>
+        <w:t>createFromResource</w:t>
+      </w:r>
+      <w:r>
+        <w:rPr>
+          <w:rStyle w:val="pun"/>
+          <w:rFonts w:ascii="Consolas" w:eastAsiaTheme="majorEastAsia" w:hAnsi="Consolas"/>
+          <w:color w:val="666600"/>
+          <w:lang w:val="en-GB"/>
+        </w:rPr>
+        <w:t>(</w:t>
+      </w:r>
+      <w:r>
+        <w:rPr>
+          <w:rStyle w:val="kwd"/>
+          <w:rFonts w:ascii="Consolas" w:eastAsiaTheme="majorEastAsia" w:hAnsi="Consolas"/>
+          <w:color w:val="000088"/>
+          <w:lang w:val="en-GB"/>
+        </w:rPr>
+        <w:t>this</w:t>
+      </w:r>
+      <w:r>
+        <w:rPr>
+          <w:rStyle w:val="pun"/>
+          <w:rFonts w:ascii="Consolas" w:eastAsiaTheme="majorEastAsia" w:hAnsi="Consolas"/>
+          <w:color w:val="666600"/>
+          <w:lang w:val="en-GB"/>
+        </w:rPr>
+        <w:t>,</w:t>
+      </w:r>
+      <w:r>
+        <w:rPr>
+          <w:rFonts w:ascii="Consolas" w:hAnsi="Consolas"/>
+          <w:color w:val="000000"/>
+          <w:lang w:val="en-GB"/>
+        </w:rPr>
+        <w:br/>
+      </w:r>
+      <w:r>
+        <w:rPr>
+          <w:rStyle w:val="pln"/>
+          <w:rFonts w:ascii="Consolas" w:eastAsiaTheme="majorEastAsia" w:hAnsi="Consolas"/>
+          <w:color w:val="000000"/>
+          <w:lang w:val="en-GB"/>
+        </w:rPr>
+        <w:t>        R</w:t>
+      </w:r>
+      <w:r>
+        <w:rPr>
+          <w:rStyle w:val="pun"/>
+          <w:rFonts w:ascii="Consolas" w:eastAsiaTheme="majorEastAsia" w:hAnsi="Consolas"/>
+          <w:color w:val="666600"/>
+          <w:lang w:val="en-GB"/>
+        </w:rPr>
+        <w:t>.</w:t>
+      </w:r>
+      <w:r>
+        <w:rPr>
+          <w:rStyle w:val="pln"/>
+          <w:rFonts w:ascii="Consolas" w:eastAsiaTheme="majorEastAsia" w:hAnsi="Consolas"/>
+          <w:color w:val="000000"/>
+          <w:lang w:val="en-GB"/>
+        </w:rPr>
+        <w:t>array</w:t>
+      </w:r>
+      <w:r>
+        <w:rPr>
+          <w:rStyle w:val="pun"/>
+          <w:rFonts w:ascii="Consolas" w:eastAsiaTheme="majorEastAsia" w:hAnsi="Consolas"/>
+          <w:color w:val="666600"/>
+          <w:lang w:val="en-GB"/>
+        </w:rPr>
+        <w:t>.</w:t>
+      </w:r>
+      <w:r>
+        <w:rPr>
+          <w:rStyle w:val="pln"/>
+          <w:rFonts w:ascii="Consolas" w:eastAsiaTheme="majorEastAsia" w:hAnsi="Consolas"/>
+          <w:color w:val="000000"/>
+          <w:lang w:val="en-GB"/>
+        </w:rPr>
+        <w:t>planets_array</w:t>
+      </w:r>
+      <w:r>
+        <w:rPr>
+          <w:rStyle w:val="pun"/>
+          <w:rFonts w:ascii="Consolas" w:eastAsiaTheme="majorEastAsia" w:hAnsi="Consolas"/>
+          <w:color w:val="666600"/>
+          <w:lang w:val="en-GB"/>
+        </w:rPr>
+        <w:t>,</w:t>
+      </w:r>
+      <w:r>
+        <w:rPr>
+          <w:rStyle w:val="pln"/>
+          <w:rFonts w:ascii="Consolas" w:eastAsiaTheme="majorEastAsia" w:hAnsi="Consolas"/>
+          <w:color w:val="000000"/>
+          <w:lang w:val="en-GB"/>
+        </w:rPr>
+        <w:t xml:space="preserve"> android</w:t>
+      </w:r>
+      <w:r>
+        <w:rPr>
+          <w:rStyle w:val="pun"/>
+          <w:rFonts w:ascii="Consolas" w:eastAsiaTheme="majorEastAsia" w:hAnsi="Consolas"/>
+          <w:color w:val="666600"/>
+          <w:lang w:val="en-GB"/>
+        </w:rPr>
+        <w:t>.</w:t>
+      </w:r>
+      <w:r>
+        <w:rPr>
+          <w:rStyle w:val="pln"/>
+          <w:rFonts w:ascii="Consolas" w:eastAsiaTheme="majorEastAsia" w:hAnsi="Consolas"/>
+          <w:color w:val="000000"/>
+          <w:lang w:val="en-GB"/>
+        </w:rPr>
+        <w:t>R</w:t>
+      </w:r>
+      <w:r>
+        <w:rPr>
+          <w:rStyle w:val="pun"/>
+          <w:rFonts w:ascii="Consolas" w:eastAsiaTheme="majorEastAsia" w:hAnsi="Consolas"/>
+          <w:color w:val="666600"/>
+          <w:lang w:val="en-GB"/>
+        </w:rPr>
+        <w:t>.</w:t>
+      </w:r>
+      <w:r>
+        <w:rPr>
+          <w:rStyle w:val="pln"/>
+          <w:rFonts w:ascii="Consolas" w:eastAsiaTheme="majorEastAsia" w:hAnsi="Consolas"/>
+          <w:color w:val="000000"/>
+          <w:lang w:val="en-GB"/>
+        </w:rPr>
+        <w:t>layout</w:t>
+      </w:r>
+      <w:r>
+        <w:rPr>
+          <w:rStyle w:val="pun"/>
+          <w:rFonts w:ascii="Consolas" w:eastAsiaTheme="majorEastAsia" w:hAnsi="Consolas"/>
+          <w:color w:val="666600"/>
+          <w:lang w:val="en-GB"/>
+        </w:rPr>
+        <w:t>.</w:t>
+      </w:r>
+      <w:r>
+        <w:rPr>
+          <w:rStyle w:val="pln"/>
+          <w:rFonts w:ascii="Consolas" w:eastAsiaTheme="majorEastAsia" w:hAnsi="Consolas"/>
+          <w:color w:val="000000"/>
+          <w:lang w:val="en-GB"/>
+        </w:rPr>
+        <w:t>simple_spinner_item</w:t>
+      </w:r>
+      <w:r>
+        <w:rPr>
+          <w:rStyle w:val="pun"/>
+          <w:rFonts w:ascii="Consolas" w:eastAsiaTheme="majorEastAsia" w:hAnsi="Consolas"/>
+          <w:color w:val="666600"/>
+          <w:lang w:val="en-GB"/>
+        </w:rPr>
+        <w:t>);</w:t>
+      </w:r>
+      <w:r>
+        <w:rPr>
+          <w:rFonts w:ascii="Consolas" w:hAnsi="Consolas"/>
+          <w:color w:val="000000"/>
+          <w:lang w:val="en-GB"/>
+        </w:rPr>
+        <w:br/>
+      </w:r>
+      <w:r>
+        <w:rPr>
+          <w:rStyle w:val="com"/>
+          <w:rFonts w:ascii="Consolas" w:eastAsiaTheme="majorEastAsia" w:hAnsi="Consolas"/>
+          <w:color w:val="006600"/>
+          <w:lang w:val="en-GB"/>
+        </w:rPr>
+        <w:t>// Specify the layout to use when the list of choices appears</w:t>
+      </w:r>
+      <w:r>
+        <w:rPr>
+          <w:rFonts w:ascii="Consolas" w:hAnsi="Consolas"/>
+          <w:color w:val="000000"/>
+          <w:lang w:val="en-GB"/>
+        </w:rPr>
+        <w:br/>
+      </w:r>
+      <w:r>
+        <w:rPr>
+          <w:rStyle w:val="pln"/>
+          <w:rFonts w:ascii="Consolas" w:eastAsiaTheme="majorEastAsia" w:hAnsi="Consolas"/>
+          <w:color w:val="000000"/>
+          <w:lang w:val="en-GB"/>
+        </w:rPr>
+        <w:t>adapter</w:t>
+      </w:r>
+      <w:r>
+        <w:rPr>
+          <w:rStyle w:val="pun"/>
+          <w:rFonts w:ascii="Consolas" w:eastAsiaTheme="majorEastAsia" w:hAnsi="Consolas"/>
+          <w:color w:val="666600"/>
+          <w:lang w:val="en-GB"/>
+        </w:rPr>
+        <w:t>.</w:t>
+      </w:r>
+      <w:r>
+        <w:rPr>
+          <w:rStyle w:val="pln"/>
+          <w:rFonts w:ascii="Consolas" w:eastAsiaTheme="majorEastAsia" w:hAnsi="Consolas"/>
+          <w:color w:val="000000"/>
+          <w:lang w:val="en-GB"/>
+        </w:rPr>
+        <w:t>setDropDownViewResource</w:t>
+      </w:r>
+      <w:r>
+        <w:rPr>
+          <w:rStyle w:val="pun"/>
+          <w:rFonts w:ascii="Consolas" w:eastAsiaTheme="majorEastAsia" w:hAnsi="Consolas"/>
+          <w:color w:val="666600"/>
+          <w:lang w:val="en-GB"/>
+        </w:rPr>
+        <w:t>(</w:t>
+      </w:r>
+      <w:r>
+        <w:rPr>
+          <w:rStyle w:val="pln"/>
+          <w:rFonts w:ascii="Consolas" w:eastAsiaTheme="majorEastAsia" w:hAnsi="Consolas"/>
+          <w:color w:val="000000"/>
+          <w:lang w:val="en-GB"/>
+        </w:rPr>
+        <w:t>android</w:t>
+      </w:r>
+      <w:r>
+        <w:rPr>
+          <w:rStyle w:val="pun"/>
+          <w:rFonts w:ascii="Consolas" w:eastAsiaTheme="majorEastAsia" w:hAnsi="Consolas"/>
+          <w:color w:val="666600"/>
+          <w:lang w:val="en-GB"/>
+        </w:rPr>
+        <w:t>.</w:t>
+      </w:r>
+      <w:r>
+        <w:rPr>
+          <w:rStyle w:val="pln"/>
+          <w:rFonts w:ascii="Consolas" w:eastAsiaTheme="majorEastAsia" w:hAnsi="Consolas"/>
+          <w:color w:val="000000"/>
+          <w:lang w:val="en-GB"/>
+        </w:rPr>
+        <w:t>R</w:t>
+      </w:r>
+      <w:r>
+        <w:rPr>
+          <w:rStyle w:val="pun"/>
+          <w:rFonts w:ascii="Consolas" w:eastAsiaTheme="majorEastAsia" w:hAnsi="Consolas"/>
+          <w:color w:val="666600"/>
+          <w:lang w:val="en-GB"/>
+        </w:rPr>
+        <w:t>.</w:t>
+      </w:r>
+      <w:r>
+        <w:rPr>
+          <w:rStyle w:val="pln"/>
+          <w:rFonts w:ascii="Consolas" w:eastAsiaTheme="majorEastAsia" w:hAnsi="Consolas"/>
+          <w:color w:val="000000"/>
+          <w:lang w:val="en-GB"/>
+        </w:rPr>
+        <w:t>layout</w:t>
+      </w:r>
+      <w:r>
+        <w:rPr>
+          <w:rStyle w:val="pun"/>
+          <w:rFonts w:ascii="Consolas" w:eastAsiaTheme="majorEastAsia" w:hAnsi="Consolas"/>
+          <w:color w:val="666600"/>
+          <w:lang w:val="en-GB"/>
+        </w:rPr>
+        <w:t>.</w:t>
+      </w:r>
+      <w:r>
+        <w:rPr>
+          <w:rStyle w:val="pln"/>
+          <w:rFonts w:ascii="Consolas" w:eastAsiaTheme="majorEastAsia" w:hAnsi="Consolas"/>
+          <w:color w:val="000000"/>
+          <w:lang w:val="en-GB"/>
+        </w:rPr>
+        <w:t>simple_spinner_dropdown_item</w:t>
+      </w:r>
+      <w:r>
+        <w:rPr>
+          <w:rStyle w:val="pun"/>
+          <w:rFonts w:ascii="Consolas" w:eastAsiaTheme="majorEastAsia" w:hAnsi="Consolas"/>
+          <w:color w:val="666600"/>
+          <w:lang w:val="en-GB"/>
+        </w:rPr>
+        <w:t>);</w:t>
+      </w:r>
+      <w:r>
+        <w:rPr>
+          <w:rFonts w:ascii="Consolas" w:hAnsi="Consolas"/>
+          <w:color w:val="000000"/>
+          <w:lang w:val="en-GB"/>
+        </w:rPr>
+        <w:br/>
+      </w:r>
+      <w:r>
+        <w:rPr>
+          <w:rStyle w:val="com"/>
+          <w:rFonts w:ascii="Consolas" w:eastAsiaTheme="majorEastAsia" w:hAnsi="Consolas"/>
+          <w:color w:val="006600"/>
+          <w:lang w:val="en-GB"/>
+        </w:rPr>
+        <w:t>// Apply the adapter to the spinner</w:t>
+      </w:r>
+      <w:r>
+        <w:rPr>
+          <w:rFonts w:ascii="Consolas" w:hAnsi="Consolas"/>
+          <w:color w:val="000000"/>
+          <w:lang w:val="en-GB"/>
+        </w:rPr>
+        <w:br/>
+      </w:r>
+      <w:r>
+        <w:rPr>
+          <w:rStyle w:val="pln"/>
+          <w:rFonts w:ascii="Consolas" w:eastAsiaTheme="majorEastAsia" w:hAnsi="Consolas"/>
+          <w:color w:val="000000"/>
+          <w:lang w:val="en-GB"/>
+        </w:rPr>
+        <w:t>course</w:t>
+      </w:r>
+      <w:r>
+        <w:rPr>
+          <w:rStyle w:val="pln"/>
+          <w:rFonts w:ascii="Consolas" w:eastAsiaTheme="majorEastAsia" w:hAnsi="Consolas"/>
+          <w:color w:val="000000"/>
+          <w:lang w:val="en-GB"/>
+        </w:rPr>
+        <w:t>S</w:t>
+      </w:r>
+      <w:r>
+        <w:rPr>
+          <w:rStyle w:val="pln"/>
+          <w:rFonts w:ascii="Consolas" w:eastAsiaTheme="majorEastAsia" w:hAnsi="Consolas"/>
+          <w:color w:val="000000"/>
+          <w:lang w:val="en-GB"/>
+        </w:rPr>
+        <w:t>pinner</w:t>
+      </w:r>
+      <w:r>
+        <w:rPr>
+          <w:rStyle w:val="pun"/>
+          <w:rFonts w:ascii="Consolas" w:eastAsiaTheme="majorEastAsia" w:hAnsi="Consolas"/>
+          <w:color w:val="666600"/>
+          <w:lang w:val="en-GB"/>
+        </w:rPr>
+        <w:t>.</w:t>
+      </w:r>
+      <w:r>
+        <w:rPr>
+          <w:rStyle w:val="pln"/>
+          <w:rFonts w:ascii="Consolas" w:eastAsiaTheme="majorEastAsia" w:hAnsi="Consolas"/>
+          <w:color w:val="000000"/>
+          <w:lang w:val="en-GB"/>
+        </w:rPr>
+        <w:t>setAdapter</w:t>
+      </w:r>
+      <w:r>
+        <w:rPr>
+          <w:rStyle w:val="pun"/>
+          <w:rFonts w:ascii="Consolas" w:eastAsiaTheme="majorEastAsia" w:hAnsi="Consolas"/>
+          <w:color w:val="666600"/>
+          <w:lang w:val="en-GB"/>
+        </w:rPr>
+        <w:t>(</w:t>
+      </w:r>
+      <w:r>
+        <w:rPr>
+          <w:rStyle w:val="pln"/>
+          <w:rFonts w:ascii="Consolas" w:eastAsiaTheme="majorEastAsia" w:hAnsi="Consolas"/>
+          <w:color w:val="000000"/>
+          <w:lang w:val="en-GB"/>
+        </w:rPr>
+        <w:t>adapter</w:t>
+      </w:r>
+      <w:r>
+        <w:rPr>
+          <w:rStyle w:val="pun"/>
+          <w:rFonts w:ascii="Consolas" w:eastAsiaTheme="majorEastAsia" w:hAnsi="Consolas"/>
+          <w:color w:val="666600"/>
+          <w:lang w:val="en-GB"/>
+        </w:rPr>
+        <w:t>);</w:t>
+      </w:r>
+    </w:p>
+    <w:p>
+      <w:pPr>
+        <w:pStyle w:val="Kop1"/>
+      </w:pPr>
+      <w:r>
+        <w:t>Marges in Android</w:t>
+      </w:r>
+    </w:p>
+    <w:p>
+      <w:r>
+        <w:t>Dit gebeurt op volgende wijze</w:t>
+      </w:r>
+    </w:p>
+    <w:p>
+      <w:pPr>
+        <w:pStyle w:val="HTML-voorafopgemaakt"/>
+        <w:shd w:val="clear" w:color="auto" w:fill="FFFFFF"/>
+        <w:rPr>
+          <w:color w:val="000000"/>
+          <w:lang w:val="en-GB"/>
+        </w:rPr>
+      </w:pPr>
+      <w:r>
+        <w:rPr>
+          <w:color w:val="000000"/>
+          <w:lang w:val="en-GB"/>
+        </w:rPr>
+        <w:t>&lt;</w:t>
+      </w:r>
+      <w:r>
+        <w:rPr>
+          <w:b/>
+          <w:bCs/>
+          <w:color w:val="000080"/>
+          <w:lang w:val="en-GB"/>
+        </w:rPr>
+        <w:t>TextView</w:t>
+      </w:r>
+      <w:r>
+        <w:rPr>
+          <w:b/>
+          <w:bCs/>
+          <w:color w:val="000080"/>
+          <w:lang w:val="en-GB"/>
+        </w:rPr>
+        <w:br/>
+        <w:t xml:space="preserve">    </w:t>
+      </w:r>
+      <w:r>
+        <w:rPr>
+          <w:b/>
+          <w:bCs/>
+          <w:color w:val="660E7A"/>
+          <w:lang w:val="en-GB"/>
+        </w:rPr>
+        <w:t>android</w:t>
+      </w:r>
+      <w:r>
+        <w:rPr>
+          <w:b/>
+          <w:bCs/>
+          <w:color w:val="0000FF"/>
+          <w:lang w:val="en-GB"/>
+        </w:rPr>
+        <w:t>:layout_width=</w:t>
+      </w:r>
+      <w:r>
+        <w:rPr>
+          <w:b/>
+          <w:bCs/>
+          <w:color w:val="008000"/>
+          <w:lang w:val="en-GB"/>
+        </w:rPr>
+        <w:t>"match_parent"</w:t>
+      </w:r>
+      <w:r>
+        <w:rPr>
+          <w:b/>
+          <w:bCs/>
+          <w:color w:val="008000"/>
+          <w:lang w:val="en-GB"/>
+        </w:rPr>
+        <w:br/>
+        <w:t xml:space="preserve">    </w:t>
+      </w:r>
+      <w:r>
+        <w:rPr>
+          <w:b/>
+          <w:bCs/>
+          <w:color w:val="660E7A"/>
+          <w:lang w:val="en-GB"/>
+        </w:rPr>
+        <w:t>android</w:t>
+      </w:r>
+      <w:r>
+        <w:rPr>
+          <w:b/>
+          <w:bCs/>
+          <w:color w:val="0000FF"/>
+          <w:lang w:val="en-GB"/>
+        </w:rPr>
+        <w:t>:layout_height=</w:t>
+      </w:r>
+      <w:r>
+        <w:rPr>
+          <w:b/>
+          <w:bCs/>
+          <w:color w:val="008000"/>
+          <w:lang w:val="en-GB"/>
+        </w:rPr>
+        <w:t>"wrap_content"</w:t>
+      </w:r>
+      <w:r>
+        <w:rPr>
+          <w:b/>
+          <w:bCs/>
+          <w:color w:val="008000"/>
+          <w:lang w:val="en-GB"/>
+        </w:rPr>
+        <w:br/>
+        <w:t xml:space="preserve">    </w:t>
+      </w:r>
+      <w:r>
+        <w:rPr>
+          <w:b/>
+          <w:bCs/>
+          <w:color w:val="660E7A"/>
+          <w:lang w:val="en-GB"/>
+        </w:rPr>
+        <w:t>android</w:t>
+      </w:r>
+      <w:r>
+        <w:rPr>
+          <w:b/>
+          <w:bCs/>
+          <w:color w:val="0000FF"/>
+          <w:lang w:val="en-GB"/>
+        </w:rPr>
+        <w:t>:textAppearance=</w:t>
+      </w:r>
+      <w:r>
+        <w:rPr>
+          <w:b/>
+          <w:bCs/>
+          <w:color w:val="008000"/>
+          <w:lang w:val="en-GB"/>
+        </w:rPr>
+        <w:t>"?android:attr/textAppearanceLarge"</w:t>
+      </w:r>
+      <w:r>
+        <w:rPr>
+          <w:b/>
+          <w:bCs/>
+          <w:color w:val="008000"/>
+          <w:lang w:val="en-GB"/>
+        </w:rPr>
+        <w:br/>
+        <w:t xml:space="preserve">    </w:t>
+      </w:r>
+      <w:r>
+        <w:rPr>
+          <w:b/>
+          <w:bCs/>
+          <w:color w:val="660E7A"/>
+          <w:lang w:val="en-GB"/>
+        </w:rPr>
+        <w:t>android</w:t>
+      </w:r>
+      <w:r>
+        <w:rPr>
+          <w:b/>
+          <w:bCs/>
+          <w:color w:val="0000FF"/>
+          <w:lang w:val="en-GB"/>
+        </w:rPr>
+        <w:t>:id=</w:t>
+      </w:r>
+      <w:r>
+        <w:rPr>
+          <w:b/>
+          <w:bCs/>
+          <w:color w:val="008000"/>
+          <w:lang w:val="en-GB"/>
+        </w:rPr>
+        <w:t>"@+id/titlebar"</w:t>
+      </w:r>
+      <w:r>
+        <w:rPr>
+          <w:b/>
+          <w:bCs/>
+          <w:color w:val="008000"/>
+          <w:lang w:val="en-GB"/>
+        </w:rPr>
+        <w:br/>
+        <w:t xml:space="preserve">    </w:t>
+      </w:r>
+      <w:r>
+        <w:rPr>
+          <w:b/>
+          <w:bCs/>
+          <w:color w:val="660E7A"/>
+          <w:lang w:val="en-GB"/>
+        </w:rPr>
+        <w:t>android</w:t>
+      </w:r>
+      <w:r>
+        <w:rPr>
+          <w:b/>
+          <w:bCs/>
+          <w:color w:val="0000FF"/>
+          <w:lang w:val="en-GB"/>
+        </w:rPr>
+        <w:t>:layout_marginTop=</w:t>
+      </w:r>
+      <w:r>
+        <w:rPr>
+          <w:b/>
+          <w:bCs/>
+          <w:color w:val="008000"/>
+          <w:lang w:val="en-GB"/>
+        </w:rPr>
+        <w:t>"10dp"</w:t>
+      </w:r>
+      <w:r>
+        <w:rPr>
+          <w:b/>
+          <w:bCs/>
+          <w:color w:val="008000"/>
+          <w:lang w:val="en-GB"/>
+        </w:rPr>
+        <w:br/>
+        <w:t xml:space="preserve">    </w:t>
+      </w:r>
+      <w:r>
+        <w:rPr>
+          <w:b/>
+          <w:bCs/>
+          <w:color w:val="660E7A"/>
+          <w:lang w:val="en-GB"/>
+        </w:rPr>
+        <w:t>android</w:t>
+      </w:r>
+      <w:r>
+        <w:rPr>
+          <w:b/>
+          <w:bCs/>
+          <w:color w:val="0000FF"/>
+          <w:lang w:val="en-GB"/>
+        </w:rPr>
+        <w:t>:layout_marginLeft=</w:t>
+      </w:r>
+      <w:r>
+        <w:rPr>
+          <w:b/>
+          <w:bCs/>
+          <w:color w:val="008000"/>
+          <w:lang w:val="en-GB"/>
+        </w:rPr>
+        <w:t>"5dp"</w:t>
+      </w:r>
+      <w:r>
+        <w:rPr>
+          <w:b/>
+          <w:bCs/>
+          <w:color w:val="008000"/>
+          <w:lang w:val="en-GB"/>
+        </w:rPr>
+        <w:br/>
+        <w:t xml:space="preserve">    </w:t>
+      </w:r>
+      <w:r>
+        <w:rPr>
+          <w:b/>
+          <w:bCs/>
+          <w:color w:val="660E7A"/>
+          <w:lang w:val="en-GB"/>
+        </w:rPr>
+        <w:t>android</w:t>
+      </w:r>
+      <w:r>
+        <w:rPr>
+          <w:b/>
+          <w:bCs/>
+          <w:color w:val="0000FF"/>
+          <w:lang w:val="en-GB"/>
+        </w:rPr>
+        <w:t>:layout_marginRight=</w:t>
+      </w:r>
+      <w:r>
+        <w:rPr>
+          <w:b/>
+          <w:bCs/>
+          <w:color w:val="008000"/>
+          <w:lang w:val="en-GB"/>
+        </w:rPr>
+        <w:t>"5dp"</w:t>
+      </w:r>
+      <w:r>
+        <w:rPr>
+          <w:b/>
+          <w:bCs/>
+          <w:color w:val="008000"/>
+          <w:lang w:val="en-GB"/>
+        </w:rPr>
+        <w:br/>
+        <w:t xml:space="preserve">    </w:t>
+      </w:r>
+      <w:r>
+        <w:rPr>
+          <w:b/>
+          <w:bCs/>
+          <w:color w:val="660E7A"/>
+          <w:lang w:val="en-GB"/>
+        </w:rPr>
+        <w:t>android</w:t>
+      </w:r>
+      <w:r>
+        <w:rPr>
+          <w:b/>
+          <w:bCs/>
+          <w:color w:val="0000FF"/>
+          <w:lang w:val="en-GB"/>
+        </w:rPr>
+        <w:t>:layout_marginBottom=</w:t>
+      </w:r>
+      <w:r>
+        <w:rPr>
+          <w:b/>
+          <w:bCs/>
+          <w:color w:val="008000"/>
+          <w:lang w:val="en-GB"/>
+        </w:rPr>
+        <w:t>"10dp"</w:t>
+      </w:r>
+      <w:r>
+        <w:rPr>
+          <w:b/>
+          <w:bCs/>
+          <w:color w:val="008000"/>
+          <w:lang w:val="en-GB"/>
+        </w:rPr>
+        <w:br/>
+        <w:t xml:space="preserve">    </w:t>
+      </w:r>
+      <w:r>
+        <w:rPr>
+          <w:b/>
+          <w:bCs/>
+          <w:color w:val="660E7A"/>
+          <w:lang w:val="en-GB"/>
+        </w:rPr>
+        <w:t>android</w:t>
+      </w:r>
+      <w:r>
+        <w:rPr>
+          <w:b/>
+          <w:bCs/>
+          <w:color w:val="0000FF"/>
+          <w:lang w:val="en-GB"/>
+        </w:rPr>
+        <w:t>:text=</w:t>
+      </w:r>
+      <w:r>
+        <w:rPr>
+          <w:b/>
+          <w:bCs/>
+          <w:color w:val="008000"/>
+          <w:lang w:val="en-GB"/>
+        </w:rPr>
+        <w:t>"@string/app_name"</w:t>
+      </w:r>
+      <w:r>
+        <w:rPr>
+          <w:color w:val="000000"/>
+          <w:lang w:val="en-GB"/>
+        </w:rPr>
+        <w:t>/&gt;</w:t>
+      </w:r>
+    </w:p>
+    <w:p>
+      <w:pPr>
+        <w:rPr>
+          <w:lang w:val="en-GB"/>
+        </w:rPr>
+      </w:pPr>
+    </w:p>
+    <w:p>
+      <w:pPr>
+        <w:pStyle w:val="HTML-voorafopgemaakt"/>
+        <w:shd w:val="clear" w:color="auto" w:fill="FFFFFF"/>
+        <w:rPr>
+          <w:color w:val="000000"/>
+        </w:rPr>
+      </w:pPr>
+      <w:r>
+        <w:rPr>
+          <w:b/>
+          <w:bCs/>
+          <w:color w:val="0000FF"/>
+          <w:shd w:val="clear" w:color="auto" w:fill="E4E4FF"/>
+        </w:rPr>
+        <w:t>android</w:t>
+      </w:r>
+      <w:r>
+        <w:rPr>
+          <w:b/>
+          <w:bCs/>
+          <w:color w:val="0000FF"/>
+        </w:rPr>
+        <w:t>:gravity=</w:t>
+      </w:r>
+      <w:r>
+        <w:rPr>
+          <w:b/>
+          <w:bCs/>
+          <w:color w:val="008000"/>
+        </w:rPr>
+        <w:t>"center"</w:t>
+      </w:r>
+    </w:p>
+    <w:p>
+      <w:pPr>
+        <w:rPr>
+          <w:lang w:val="en-GB"/>
+        </w:rPr>
+      </w:pPr>
+    </w:p>
+    <w:p>
+      <w:pPr>
+        <w:rPr>
+          <w:lang w:val="en-GB"/>
+        </w:rPr>
+      </w:pPr>
+      <w:r>
+        <w:rPr>
+          <w:lang w:val="en-GB"/>
+        </w:rPr>
+        <w:t>Dit wordt gebruikt om de tekst te centreren.</w:t>
       </w:r>
       <w:bookmarkStart w:id="0" w:name="_GoBack"/>
       <w:bookmarkEnd w:id="0"/>
@@ -1139,6 +3117,94 @@
       <w:u w:val="single"/>
     </w:rPr>
   </w:style>
+  <w:style w:type="paragraph" w:styleId="HTML-voorafopgemaakt">
+    <w:name w:val="HTML Preformatted"/>
+    <w:basedOn w:val="Standaard"/>
+    <w:link w:val="HTML-voorafopgemaaktChar"/>
+    <w:uiPriority w:val="99"/>
+    <w:unhideWhenUsed/>
+    <w:rsid w:val="00015D0F"/>
+    <w:pPr>
+      <w:tabs>
+        <w:tab w:val="left" w:pos="916"/>
+        <w:tab w:val="left" w:pos="1832"/>
+        <w:tab w:val="left" w:pos="2748"/>
+        <w:tab w:val="left" w:pos="3664"/>
+        <w:tab w:val="left" w:pos="4580"/>
+        <w:tab w:val="left" w:pos="5496"/>
+        <w:tab w:val="left" w:pos="6412"/>
+        <w:tab w:val="left" w:pos="7328"/>
+        <w:tab w:val="left" w:pos="8244"/>
+        <w:tab w:val="left" w:pos="9160"/>
+        <w:tab w:val="left" w:pos="10076"/>
+        <w:tab w:val="left" w:pos="10992"/>
+        <w:tab w:val="left" w:pos="11908"/>
+        <w:tab w:val="left" w:pos="12824"/>
+        <w:tab w:val="left" w:pos="13740"/>
+        <w:tab w:val="left" w:pos="14656"/>
+      </w:tabs>
+      <w:spacing w:after="0" w:line="240" w:lineRule="auto"/>
+    </w:pPr>
+    <w:rPr>
+      <w:rFonts w:ascii="Courier New" w:eastAsia="Times New Roman" w:hAnsi="Courier New" w:cs="Courier New"/>
+      <w:sz w:val="20"/>
+      <w:szCs w:val="20"/>
+      <w:lang w:eastAsia="nl-BE"/>
+    </w:rPr>
+  </w:style>
+  <w:style w:type="character" w:customStyle="1" w:styleId="HTML-voorafopgemaaktChar">
+    <w:name w:val="HTML - vooraf opgemaakt Char"/>
+    <w:basedOn w:val="Standaardalinea-lettertype"/>
+    <w:link w:val="HTML-voorafopgemaakt"/>
+    <w:uiPriority w:val="99"/>
+    <w:rsid w:val="00015D0F"/>
+    <w:rPr>
+      <w:rFonts w:ascii="Courier New" w:eastAsia="Times New Roman" w:hAnsi="Courier New" w:cs="Courier New"/>
+      <w:sz w:val="20"/>
+      <w:szCs w:val="20"/>
+      <w:lang w:eastAsia="nl-BE"/>
+    </w:rPr>
+  </w:style>
+  <w:style w:type="character" w:customStyle="1" w:styleId="tag">
+    <w:name w:val="tag"/>
+    <w:basedOn w:val="Standaardalinea-lettertype"/>
+    <w:rsid w:val="00015D0F"/>
+  </w:style>
+  <w:style w:type="character" w:customStyle="1" w:styleId="pln">
+    <w:name w:val="pln"/>
+    <w:basedOn w:val="Standaardalinea-lettertype"/>
+    <w:rsid w:val="00015D0F"/>
+  </w:style>
+  <w:style w:type="character" w:customStyle="1" w:styleId="atn">
+    <w:name w:val="atn"/>
+    <w:basedOn w:val="Standaardalinea-lettertype"/>
+    <w:rsid w:val="00015D0F"/>
+  </w:style>
+  <w:style w:type="character" w:customStyle="1" w:styleId="pun">
+    <w:name w:val="pun"/>
+    <w:basedOn w:val="Standaardalinea-lettertype"/>
+    <w:rsid w:val="00015D0F"/>
+  </w:style>
+  <w:style w:type="character" w:customStyle="1" w:styleId="atv">
+    <w:name w:val="atv"/>
+    <w:basedOn w:val="Standaardalinea-lettertype"/>
+    <w:rsid w:val="00015D0F"/>
+  </w:style>
+  <w:style w:type="character" w:customStyle="1" w:styleId="typ">
+    <w:name w:val="typ"/>
+    <w:basedOn w:val="Standaardalinea-lettertype"/>
+    <w:rsid w:val="00BA51F7"/>
+  </w:style>
+  <w:style w:type="character" w:customStyle="1" w:styleId="com">
+    <w:name w:val="com"/>
+    <w:basedOn w:val="Standaardalinea-lettertype"/>
+    <w:rsid w:val="00BA51F7"/>
+  </w:style>
+  <w:style w:type="character" w:customStyle="1" w:styleId="kwd">
+    <w:name w:val="kwd"/>
+    <w:basedOn w:val="Standaardalinea-lettertype"/>
+    <w:rsid w:val="00BA51F7"/>
+  </w:style>
 </w:styles>
 </file>
 

</xml_diff>